<commit_message>
update Create channel api
</commit_message>
<xml_diff>
--- a/docs/admin-serverAPI.docx
+++ b/docs/admin-serverAPI.docx
@@ -315,17 +315,6 @@
         <w:rPr>
           <w:rFonts w:hint="eastAsia"/>
         </w:rPr>
-        <w:t>password:  string //**</w:t>
-      </w:r>
-    </w:p>
-    <w:p>
-      <w:pPr>
-        <w:ind w:firstLine="420"/>
-      </w:pPr>
-      <w:r>
-        <w:rPr>
-          <w:rFonts w:hint="eastAsia"/>
-        </w:rPr>
         <w:t>phone:    string  //**</w:t>
       </w:r>
     </w:p>
@@ -333,8 +322,7 @@
       <w:pPr>
         <w:ind w:firstLine="420"/>
         <w:rPr>
-          <w:rFonts w:hint="eastAsia" w:eastAsiaTheme="minorEastAsia"/>
-          <w:lang w:val="en-US" w:eastAsia="zh-CN"/>
+          <w:rFonts w:hint="eastAsia"/>
         </w:rPr>
       </w:pPr>
       <w:r>
@@ -342,384 +330,480 @@
           <w:rFonts w:hint="eastAsia"/>
         </w:rPr>
         <w:t>true_name : string //**</w:t>
-      </w:r>
-    </w:p>
-    <w:p>
-      <w:pPr/>
-      <w:r>
-        <w:rPr>
-          <w:rFonts w:hint="eastAsia"/>
-        </w:rPr>
-        <w:t xml:space="preserve">   }</w:t>
-      </w:r>
-    </w:p>
-    <w:p>
-      <w:pPr/>
-      <w:r>
-        <w:rPr>
-          <w:rFonts w:hint="eastAsia"/>
-        </w:rPr>
-        <w:t>}</w:t>
-      </w:r>
-    </w:p>
-    <w:p>
-      <w:pPr/>
-    </w:p>
-    <w:p>
-      <w:pPr>
-        <w:pStyle w:val="4"/>
-        <w:rPr>
-          <w:sz w:val="22"/>
-          <w:szCs w:val="22"/>
-        </w:rPr>
-      </w:pPr>
-      <w:r>
-        <w:rPr>
-          <w:rFonts w:hint="eastAsia"/>
-          <w:sz w:val="22"/>
-          <w:szCs w:val="22"/>
-        </w:rPr>
-        <w:t>Response</w:t>
-      </w:r>
-    </w:p>
-    <w:p>
-      <w:pPr/>
-      <w:r>
-        <w:rPr>
-          <w:rFonts w:hint="eastAsia"/>
-        </w:rPr>
-        <w:t>{</w:t>
-      </w:r>
-    </w:p>
-    <w:p>
-      <w:pPr/>
-      <w:r>
-        <w:rPr>
-          <w:rFonts w:hint="eastAsia"/>
-        </w:rPr>
-        <w:t xml:space="preserve">   user_id:  string</w:t>
-      </w:r>
-    </w:p>
-    <w:p>
-      <w:pPr>
-        <w:rPr>
-          <w:rFonts w:hint="eastAsia"/>
-          <w:sz w:val="22"/>
-          <w:szCs w:val="22"/>
-        </w:rPr>
-      </w:pPr>
-      <w:r>
-        <w:rPr>
-          <w:rFonts w:hint="eastAsia"/>
-        </w:rPr>
-        <w:t>}</w:t>
-      </w:r>
-    </w:p>
-    <w:p>
-      <w:pPr>
-        <w:rPr>
-          <w:sz w:val="22"/>
-          <w:szCs w:val="22"/>
-        </w:rPr>
-      </w:pPr>
-    </w:p>
-    <w:p>
-      <w:pPr>
-        <w:pStyle w:val="2"/>
-      </w:pPr>
-      <w:r>
-        <w:rPr>
-          <w:rFonts w:hint="eastAsia"/>
-        </w:rPr>
-        <w:t>获取</w:t>
-      </w:r>
-      <w:r>
-        <w:rPr>
-          <w:rFonts w:hint="eastAsia"/>
-          <w:lang w:eastAsia="zh-CN"/>
-        </w:rPr>
-        <w:t>所有渠道</w:t>
-      </w:r>
-      <w:r>
-        <w:rPr>
-          <w:rFonts w:hint="eastAsia"/>
-        </w:rPr>
-        <w:t>列表</w:t>
-      </w:r>
-      <w:r>
-        <w:rPr>
-          <w:rFonts w:hint="eastAsia"/>
-          <w:lang w:eastAsia="zh-CN"/>
-        </w:rPr>
-        <w:t>（内包括总监）</w:t>
-      </w:r>
-    </w:p>
-    <w:p>
-      <w:pPr/>
-      <w:r>
-        <w:rPr>
-          <w:rFonts w:hint="eastAsia"/>
-        </w:rPr>
-        <w:t>Get /api/accounts/</w:t>
-      </w:r>
-    </w:p>
-    <w:p>
-      <w:pPr/>
-      <w:r>
-        <w:rPr>
-          <w:rFonts w:hint="eastAsia"/>
-        </w:rPr>
-        <w:t>Param{</w:t>
-      </w:r>
-    </w:p>
-    <w:p>
-      <w:pPr>
-        <w:ind w:firstLine="420"/>
-        <w:rPr>
-          <w:rFonts w:hint="eastAsia"/>
-        </w:rPr>
-      </w:pPr>
-      <w:r>
-        <w:rPr>
-          <w:rFonts w:hint="eastAsia"/>
-        </w:rPr>
-        <w:t>Token</w:t>
-      </w:r>
-    </w:p>
-    <w:p>
-      <w:pPr>
-        <w:ind w:firstLine="420"/>
-        <w:rPr>
-          <w:rFonts w:hint="eastAsia"/>
-          <w:lang w:val="en-US" w:eastAsia="zh-CN"/>
-        </w:rPr>
-      </w:pPr>
-      <w:r>
-        <w:rPr>
-          <w:rFonts w:hint="eastAsia"/>
-          <w:lang w:val="en-US" w:eastAsia="zh-CN"/>
-        </w:rPr>
-        <w:t>Offset</w:t>
-      </w:r>
-    </w:p>
-    <w:p>
-      <w:pPr>
-        <w:ind w:firstLine="420"/>
-        <w:rPr>
-          <w:rFonts w:hint="eastAsia"/>
-          <w:lang w:val="en-US" w:eastAsia="zh-CN"/>
-        </w:rPr>
-      </w:pPr>
-      <w:r>
-        <w:rPr>
-          <w:rFonts w:hint="eastAsia"/>
-          <w:lang w:val="en-US" w:eastAsia="zh-CN"/>
-        </w:rPr>
-        <w:t>Limit</w:t>
-      </w:r>
-    </w:p>
-    <w:p>
-      <w:pPr>
-        <w:ind w:firstLine="420"/>
-        <w:rPr>
-          <w:rFonts w:hint="eastAsia"/>
-          <w:lang w:val="en-US" w:eastAsia="zh-CN"/>
-        </w:rPr>
-      </w:pPr>
-      <w:r>
-        <w:rPr>
-          <w:rFonts w:hint="eastAsia"/>
-          <w:lang w:val="en-US" w:eastAsia="zh-CN"/>
-        </w:rPr>
-        <w:t>filter</w:t>
-      </w:r>
-    </w:p>
-    <w:p>
-      <w:pPr/>
-      <w:r>
-        <w:rPr>
-          <w:rFonts w:hint="eastAsia"/>
-        </w:rPr>
-        <w:t>}</w:t>
-      </w:r>
-    </w:p>
-    <w:p>
-      <w:pPr>
-        <w:rPr>
-          <w:b/>
-          <w:sz w:val="22"/>
-          <w:szCs w:val="22"/>
-        </w:rPr>
-      </w:pPr>
-      <w:r>
-        <w:rPr>
-          <w:rFonts w:hint="eastAsia"/>
-          <w:b/>
-          <w:sz w:val="22"/>
-          <w:szCs w:val="22"/>
-        </w:rPr>
-        <w:t>Response</w:t>
-      </w:r>
-    </w:p>
-    <w:p>
-      <w:pPr/>
-      <w:r>
-        <w:rPr>
-          <w:rFonts w:hint="eastAsia"/>
-        </w:rPr>
-        <w:t>{</w:t>
-      </w:r>
-    </w:p>
-    <w:p>
-      <w:pPr>
-        <w:ind w:firstLine="420"/>
-      </w:pPr>
-      <w:r>
-        <w:rPr>
-          <w:rFonts w:hint="eastAsia"/>
-          <w:lang w:val="en-US" w:eastAsia="zh-CN"/>
-        </w:rPr>
-        <w:t>channel</w:t>
-      </w:r>
-      <w:r>
-        <w:rPr>
-          <w:rFonts w:hint="eastAsia"/>
-        </w:rPr>
-        <w:t>list[]</w:t>
-      </w:r>
-    </w:p>
-    <w:p>
-      <w:pPr>
-        <w:rPr>
-          <w:rFonts w:hint="eastAsia"/>
-        </w:rPr>
-      </w:pPr>
-      <w:r>
-        <w:rPr>
-          <w:rFonts w:hint="eastAsia"/>
-        </w:rPr>
-        <w:t>}</w:t>
-      </w:r>
-    </w:p>
-    <w:p>
-      <w:pPr>
-        <w:rPr>
-          <w:rFonts w:hint="eastAsia"/>
-        </w:rPr>
-      </w:pPr>
-    </w:p>
-    <w:p>
-      <w:pPr>
-        <w:pStyle w:val="2"/>
-      </w:pPr>
-      <w:r>
-        <w:rPr>
-          <w:rFonts w:hint="eastAsia"/>
-        </w:rPr>
-        <w:t>获取</w:t>
-      </w:r>
-      <w:r>
-        <w:rPr>
-          <w:rFonts w:hint="eastAsia"/>
-          <w:lang w:eastAsia="zh-CN"/>
-        </w:rPr>
-        <w:t>渠道总监</w:t>
-      </w:r>
-      <w:r>
-        <w:rPr>
-          <w:rFonts w:hint="eastAsia"/>
-        </w:rPr>
-        <w:t>列表</w:t>
-      </w:r>
-    </w:p>
-    <w:p>
-      <w:pPr/>
-      <w:r>
-        <w:rPr>
-          <w:rFonts w:hint="eastAsia"/>
-        </w:rPr>
-        <w:t>Get /api/accounts/</w:t>
-      </w:r>
-      <w:r>
-        <w:rPr>
-          <w:rFonts w:hint="eastAsia"/>
-          <w:lang w:val="en-US" w:eastAsia="zh-CN"/>
-        </w:rPr>
-        <w:t>mgr</w:t>
-      </w:r>
-    </w:p>
-    <w:p>
-      <w:pPr/>
-      <w:r>
-        <w:rPr>
-          <w:rFonts w:hint="eastAsia"/>
-        </w:rPr>
-        <w:t>Param{</w:t>
-      </w:r>
-    </w:p>
-    <w:p>
-      <w:pPr>
-        <w:ind w:firstLine="420"/>
-        <w:rPr>
-          <w:rFonts w:hint="eastAsia"/>
-        </w:rPr>
-      </w:pPr>
-      <w:r>
-        <w:rPr>
-          <w:rFonts w:hint="eastAsia"/>
-        </w:rPr>
-        <w:t>Token</w:t>
-      </w:r>
-    </w:p>
-    <w:p>
-      <w:pPr>
-        <w:ind w:firstLine="420"/>
-        <w:rPr>
-          <w:rFonts w:hint="eastAsia"/>
-          <w:lang w:val="en-US" w:eastAsia="zh-CN"/>
-        </w:rPr>
-      </w:pPr>
-      <w:r>
-        <w:rPr>
-          <w:rFonts w:hint="eastAsia"/>
-          <w:lang w:val="en-US" w:eastAsia="zh-CN"/>
-        </w:rPr>
-        <w:t>Offset</w:t>
-      </w:r>
-    </w:p>
-    <w:p>
-      <w:pPr>
-        <w:ind w:firstLine="420"/>
-        <w:rPr>
-          <w:rFonts w:hint="eastAsia"/>
-          <w:lang w:val="en-US" w:eastAsia="zh-CN"/>
-        </w:rPr>
-      </w:pPr>
-      <w:r>
-        <w:rPr>
-          <w:rFonts w:hint="eastAsia"/>
-          <w:lang w:val="en-US" w:eastAsia="zh-CN"/>
-        </w:rPr>
-        <w:t>Limit</w:t>
-      </w:r>
-    </w:p>
-    <w:p>
-      <w:pPr>
-        <w:ind w:firstLine="420"/>
-        <w:rPr>
-          <w:rFonts w:hint="eastAsia"/>
-          <w:lang w:val="en-US" w:eastAsia="zh-CN"/>
-        </w:rPr>
-      </w:pPr>
-      <w:r>
-        <w:rPr>
-          <w:rFonts w:hint="eastAsia"/>
-          <w:lang w:val="en-US" w:eastAsia="zh-CN"/>
-        </w:rPr>
-        <w:t>filter</w:t>
       </w:r>
       <w:bookmarkStart w:id="0" w:name="_GoBack"/>
       <w:bookmarkEnd w:id="0"/>
+    </w:p>
+    <w:p>
+      <w:pPr>
+        <w:ind w:firstLine="420"/>
+        <w:rPr>
+          <w:rFonts w:hint="eastAsia"/>
+          <w:lang w:val="en-US" w:eastAsia="zh-CN"/>
+        </w:rPr>
+      </w:pPr>
+      <w:r>
+        <w:rPr>
+          <w:rFonts w:hint="eastAsia"/>
+          <w:lang w:val="en-US" w:eastAsia="zh-CN"/>
+        </w:rPr>
+        <w:t>superior:</w:t>
+      </w:r>
+      <w:r>
+        <w:rPr>
+          <w:rFonts w:hint="eastAsia"/>
+          <w:lang w:val="en-US" w:eastAsia="zh-CN"/>
+        </w:rPr>
+        <w:tab/>
+        <w:t/>
+      </w:r>
+      <w:r>
+        <w:rPr>
+          <w:rFonts w:hint="eastAsia"/>
+          <w:lang w:val="en-US" w:eastAsia="zh-CN"/>
+        </w:rPr>
+        <w:tab/>
+        <w:t/>
+      </w:r>
+      <w:r>
+        <w:rPr>
+          <w:rFonts w:hint="eastAsia"/>
+          <w:lang w:val="en-US" w:eastAsia="zh-CN"/>
+        </w:rPr>
+        <w:tab/>
+        <w:t/>
+      </w:r>
+      <w:r>
+        <w:rPr>
+          <w:rFonts w:hint="eastAsia"/>
+          <w:lang w:val="en-US" w:eastAsia="zh-CN"/>
+        </w:rPr>
+        <w:tab/>
+        <w:t>//如果role为渠道，可以选填，UI格式应为一个droplist中选取已有渠道总监</w:t>
+      </w:r>
+    </w:p>
+    <w:p>
+      <w:pPr>
+        <w:ind w:firstLine="420"/>
+        <w:rPr>
+          <w:rFonts w:hint="eastAsia"/>
+          <w:lang w:val="en-US" w:eastAsia="zh-CN"/>
+        </w:rPr>
+      </w:pPr>
+      <w:r>
+        <w:rPr>
+          <w:rFonts w:hint="eastAsia"/>
+          <w:lang w:val="en-US" w:eastAsia="zh-CN"/>
+        </w:rPr>
+        <w:t>role:</w:t>
+      </w:r>
+      <w:r>
+        <w:rPr>
+          <w:rFonts w:hint="eastAsia"/>
+          <w:lang w:val="en-US" w:eastAsia="zh-CN"/>
+        </w:rPr>
+        <w:tab/>
+        <w:t/>
+      </w:r>
+      <w:r>
+        <w:rPr>
+          <w:rFonts w:hint="eastAsia"/>
+          <w:lang w:val="en-US" w:eastAsia="zh-CN"/>
+        </w:rPr>
+        <w:tab/>
+        <w:t/>
+      </w:r>
+      <w:r>
+        <w:rPr>
+          <w:rFonts w:hint="eastAsia"/>
+          <w:lang w:val="en-US" w:eastAsia="zh-CN"/>
+        </w:rPr>
+        <w:tab/>
+        <w:t/>
+      </w:r>
+      <w:r>
+        <w:rPr>
+          <w:rFonts w:hint="eastAsia"/>
+          <w:lang w:val="en-US" w:eastAsia="zh-CN"/>
+        </w:rPr>
+        <w:tab/>
+        <w:t>//取值为channel, channel-mgr</w:t>
+      </w:r>
+    </w:p>
+    <w:p>
+      <w:pPr/>
+      <w:r>
+        <w:rPr>
+          <w:rFonts w:hint="eastAsia"/>
+        </w:rPr>
+        <w:t xml:space="preserve">   }</w:t>
+      </w:r>
+    </w:p>
+    <w:p>
+      <w:pPr/>
+      <w:r>
+        <w:rPr>
+          <w:rFonts w:hint="eastAsia"/>
+        </w:rPr>
+        <w:t>}</w:t>
+      </w:r>
+    </w:p>
+    <w:p>
+      <w:pPr/>
+    </w:p>
+    <w:p>
+      <w:pPr>
+        <w:pStyle w:val="4"/>
+        <w:rPr>
+          <w:sz w:val="22"/>
+          <w:szCs w:val="22"/>
+        </w:rPr>
+      </w:pPr>
+      <w:r>
+        <w:rPr>
+          <w:rFonts w:hint="eastAsia"/>
+          <w:sz w:val="22"/>
+          <w:szCs w:val="22"/>
+        </w:rPr>
+        <w:t>Response</w:t>
+      </w:r>
+    </w:p>
+    <w:p>
+      <w:pPr/>
+      <w:r>
+        <w:rPr>
+          <w:rFonts w:hint="eastAsia"/>
+        </w:rPr>
+        <w:t>{</w:t>
+      </w:r>
+    </w:p>
+    <w:p>
+      <w:pPr/>
+      <w:r>
+        <w:rPr>
+          <w:rFonts w:hint="eastAsia"/>
+        </w:rPr>
+        <w:t xml:space="preserve">   user_id:  string</w:t>
+      </w:r>
+    </w:p>
+    <w:p>
+      <w:pPr>
+        <w:rPr>
+          <w:rFonts w:hint="eastAsia"/>
+          <w:sz w:val="22"/>
+          <w:szCs w:val="22"/>
+        </w:rPr>
+      </w:pPr>
+      <w:r>
+        <w:rPr>
+          <w:rFonts w:hint="eastAsia"/>
+        </w:rPr>
+        <w:t>}</w:t>
+      </w:r>
+    </w:p>
+    <w:p>
+      <w:pPr>
+        <w:rPr>
+          <w:sz w:val="22"/>
+          <w:szCs w:val="22"/>
+        </w:rPr>
+      </w:pPr>
+    </w:p>
+    <w:p>
+      <w:pPr>
+        <w:pStyle w:val="2"/>
+      </w:pPr>
+      <w:r>
+        <w:rPr>
+          <w:rFonts w:hint="eastAsia"/>
+        </w:rPr>
+        <w:t>获取</w:t>
+      </w:r>
+      <w:r>
+        <w:rPr>
+          <w:rFonts w:hint="eastAsia"/>
+          <w:lang w:eastAsia="zh-CN"/>
+        </w:rPr>
+        <w:t>所有渠道</w:t>
+      </w:r>
+      <w:r>
+        <w:rPr>
+          <w:rFonts w:hint="eastAsia"/>
+        </w:rPr>
+        <w:t>列表</w:t>
+      </w:r>
+      <w:r>
+        <w:rPr>
+          <w:rFonts w:hint="eastAsia"/>
+          <w:lang w:eastAsia="zh-CN"/>
+        </w:rPr>
+        <w:t>（内包括总监）</w:t>
+      </w:r>
+    </w:p>
+    <w:p>
+      <w:pPr/>
+      <w:r>
+        <w:rPr>
+          <w:rFonts w:hint="eastAsia"/>
+        </w:rPr>
+        <w:t>Get /api/accounts/</w:t>
+      </w:r>
+    </w:p>
+    <w:p>
+      <w:pPr/>
+      <w:r>
+        <w:rPr>
+          <w:rFonts w:hint="eastAsia"/>
+        </w:rPr>
+        <w:t>Param{</w:t>
+      </w:r>
+    </w:p>
+    <w:p>
+      <w:pPr>
+        <w:ind w:firstLine="420"/>
+        <w:rPr>
+          <w:rFonts w:hint="eastAsia"/>
+        </w:rPr>
+      </w:pPr>
+      <w:r>
+        <w:rPr>
+          <w:rFonts w:hint="eastAsia"/>
+        </w:rPr>
+        <w:t>Token</w:t>
+      </w:r>
+    </w:p>
+    <w:p>
+      <w:pPr>
+        <w:ind w:firstLine="420"/>
+        <w:rPr>
+          <w:rFonts w:hint="eastAsia"/>
+          <w:lang w:val="en-US" w:eastAsia="zh-CN"/>
+        </w:rPr>
+      </w:pPr>
+      <w:r>
+        <w:rPr>
+          <w:rFonts w:hint="eastAsia"/>
+          <w:lang w:val="en-US" w:eastAsia="zh-CN"/>
+        </w:rPr>
+        <w:t>Offset</w:t>
+      </w:r>
+    </w:p>
+    <w:p>
+      <w:pPr>
+        <w:ind w:firstLine="420"/>
+        <w:rPr>
+          <w:rFonts w:hint="eastAsia"/>
+          <w:lang w:val="en-US" w:eastAsia="zh-CN"/>
+        </w:rPr>
+      </w:pPr>
+      <w:r>
+        <w:rPr>
+          <w:rFonts w:hint="eastAsia"/>
+          <w:lang w:val="en-US" w:eastAsia="zh-CN"/>
+        </w:rPr>
+        <w:t>Limit</w:t>
+      </w:r>
+    </w:p>
+    <w:p>
+      <w:pPr>
+        <w:ind w:firstLine="420"/>
+        <w:rPr>
+          <w:rFonts w:hint="eastAsia"/>
+          <w:lang w:val="en-US" w:eastAsia="zh-CN"/>
+        </w:rPr>
+      </w:pPr>
+      <w:r>
+        <w:rPr>
+          <w:rFonts w:hint="eastAsia"/>
+          <w:lang w:val="en-US" w:eastAsia="zh-CN"/>
+        </w:rPr>
+        <w:t>filter</w:t>
+      </w:r>
+    </w:p>
+    <w:p>
+      <w:pPr/>
+      <w:r>
+        <w:rPr>
+          <w:rFonts w:hint="eastAsia"/>
+        </w:rPr>
+        <w:t>}</w:t>
+      </w:r>
+    </w:p>
+    <w:p>
+      <w:pPr>
+        <w:rPr>
+          <w:b/>
+          <w:sz w:val="22"/>
+          <w:szCs w:val="22"/>
+        </w:rPr>
+      </w:pPr>
+      <w:r>
+        <w:rPr>
+          <w:rFonts w:hint="eastAsia"/>
+          <w:b/>
+          <w:sz w:val="22"/>
+          <w:szCs w:val="22"/>
+        </w:rPr>
+        <w:t>Response</w:t>
+      </w:r>
+    </w:p>
+    <w:p>
+      <w:pPr/>
+      <w:r>
+        <w:rPr>
+          <w:rFonts w:hint="eastAsia"/>
+        </w:rPr>
+        <w:t>{</w:t>
+      </w:r>
+    </w:p>
+    <w:p>
+      <w:pPr>
+        <w:ind w:firstLine="420"/>
+      </w:pPr>
+      <w:r>
+        <w:rPr>
+          <w:rFonts w:hint="eastAsia"/>
+          <w:lang w:val="en-US" w:eastAsia="zh-CN"/>
+        </w:rPr>
+        <w:t>channel</w:t>
+      </w:r>
+      <w:r>
+        <w:rPr>
+          <w:rFonts w:hint="eastAsia"/>
+        </w:rPr>
+        <w:t>list[]</w:t>
+      </w:r>
+    </w:p>
+    <w:p>
+      <w:pPr>
+        <w:rPr>
+          <w:rFonts w:hint="eastAsia"/>
+        </w:rPr>
+      </w:pPr>
+      <w:r>
+        <w:rPr>
+          <w:rFonts w:hint="eastAsia"/>
+        </w:rPr>
+        <w:t>}</w:t>
+      </w:r>
+    </w:p>
+    <w:p>
+      <w:pPr>
+        <w:rPr>
+          <w:rFonts w:hint="eastAsia"/>
+        </w:rPr>
+      </w:pPr>
+    </w:p>
+    <w:p>
+      <w:pPr>
+        <w:pStyle w:val="2"/>
+      </w:pPr>
+      <w:r>
+        <w:rPr>
+          <w:rFonts w:hint="eastAsia"/>
+        </w:rPr>
+        <w:t>获取</w:t>
+      </w:r>
+      <w:r>
+        <w:rPr>
+          <w:rFonts w:hint="eastAsia"/>
+          <w:lang w:eastAsia="zh-CN"/>
+        </w:rPr>
+        <w:t>渠道总监</w:t>
+      </w:r>
+      <w:r>
+        <w:rPr>
+          <w:rFonts w:hint="eastAsia"/>
+        </w:rPr>
+        <w:t>列表</w:t>
+      </w:r>
+    </w:p>
+    <w:p>
+      <w:pPr/>
+      <w:r>
+        <w:rPr>
+          <w:rFonts w:hint="eastAsia"/>
+        </w:rPr>
+        <w:t>Get /api/accounts/</w:t>
+      </w:r>
+      <w:r>
+        <w:rPr>
+          <w:rFonts w:hint="eastAsia"/>
+          <w:lang w:val="en-US" w:eastAsia="zh-CN"/>
+        </w:rPr>
+        <w:t>mgr</w:t>
+      </w:r>
+    </w:p>
+    <w:p>
+      <w:pPr/>
+      <w:r>
+        <w:rPr>
+          <w:rFonts w:hint="eastAsia"/>
+        </w:rPr>
+        <w:t>Param{</w:t>
+      </w:r>
+    </w:p>
+    <w:p>
+      <w:pPr>
+        <w:ind w:firstLine="420"/>
+        <w:rPr>
+          <w:rFonts w:hint="eastAsia"/>
+        </w:rPr>
+      </w:pPr>
+      <w:r>
+        <w:rPr>
+          <w:rFonts w:hint="eastAsia"/>
+        </w:rPr>
+        <w:t>Token</w:t>
+      </w:r>
+    </w:p>
+    <w:p>
+      <w:pPr>
+        <w:ind w:firstLine="420"/>
+        <w:rPr>
+          <w:rFonts w:hint="eastAsia"/>
+          <w:lang w:val="en-US" w:eastAsia="zh-CN"/>
+        </w:rPr>
+      </w:pPr>
+      <w:r>
+        <w:rPr>
+          <w:rFonts w:hint="eastAsia"/>
+          <w:lang w:val="en-US" w:eastAsia="zh-CN"/>
+        </w:rPr>
+        <w:t>Offset</w:t>
+      </w:r>
+    </w:p>
+    <w:p>
+      <w:pPr>
+        <w:ind w:firstLine="420"/>
+        <w:rPr>
+          <w:rFonts w:hint="eastAsia"/>
+          <w:lang w:val="en-US" w:eastAsia="zh-CN"/>
+        </w:rPr>
+      </w:pPr>
+      <w:r>
+        <w:rPr>
+          <w:rFonts w:hint="eastAsia"/>
+          <w:lang w:val="en-US" w:eastAsia="zh-CN"/>
+        </w:rPr>
+        <w:t>Limit</w:t>
+      </w:r>
+    </w:p>
+    <w:p>
+      <w:pPr>
+        <w:ind w:firstLine="420"/>
+        <w:rPr>
+          <w:rFonts w:hint="eastAsia"/>
+          <w:lang w:val="en-US" w:eastAsia="zh-CN"/>
+        </w:rPr>
+      </w:pPr>
+      <w:r>
+        <w:rPr>
+          <w:rFonts w:hint="eastAsia"/>
+          <w:lang w:val="en-US" w:eastAsia="zh-CN"/>
+        </w:rPr>
+        <w:t>filter</w:t>
+      </w:r>
     </w:p>
     <w:p>
       <w:pPr/>

</xml_diff>